<commit_message>
done with figures and figure editing
</commit_message>
<xml_diff>
--- a/output/table/figure_remake.docx
+++ b/output/table/figure_remake.docx
@@ -43,7 +43,7 @@
         <w:drawing>
           <wp:inline distT="0" distB="0" distL="0" distR="0" wp14:anchorId="48B8A051" wp14:editId="6DEB2A1D">
             <wp:extent cx="5662942" cy="3775295"/>
-            <wp:effectExtent l="0" t="0" r="0" b="0"/>
+            <wp:effectExtent l="0" t="0" r="6350" b="0"/>
             <wp:docPr id="10" name="Picture 10"/>
             <wp:cNvGraphicFramePr>
               <a:graphicFrameLocks xmlns:a="http://schemas.openxmlformats.org/drawingml/2006/main" noChangeAspect="1"/>
@@ -64,7 +64,7 @@
                   <pic:spPr>
                     <a:xfrm>
                       <a:off x="0" y="0"/>
-                      <a:ext cx="5676609" cy="3784407"/>
+                      <a:ext cx="5662942" cy="3775295"/>
                     </a:xfrm>
                     <a:prstGeom prst="rect">
                       <a:avLst/>
@@ -287,16 +287,15 @@
       <w:r>
         <w:rPr>
           <w:rFonts w:ascii="Garamond" w:hAnsi="Garamond"/>
-          <w:i/>
           <w:noProof/>
-          <w:sz w:val="22"/>
-          <w:szCs w:val="22"/>
+          <w:sz w:val="24"/>
+          <w:szCs w:val="24"/>
         </w:rPr>
         <w:drawing>
-          <wp:inline distT="0" distB="0" distL="0" distR="0" wp14:anchorId="71BB853B" wp14:editId="41F31B73">
-            <wp:extent cx="5998845" cy="3999230"/>
-            <wp:effectExtent l="0" t="0" r="1905" b="1270"/>
-            <wp:docPr id="8" name="Picture 8"/>
+          <wp:inline distT="0" distB="0" distL="0" distR="0">
+            <wp:extent cx="5839302" cy="3498850"/>
+            <wp:effectExtent l="0" t="0" r="9525" b="6350"/>
+            <wp:docPr id="9" name="Picture 9" descr="A screenshot of a cell phone&#10;&#10;Description generated with very high confidence"/>
             <wp:cNvGraphicFramePr>
               <a:graphicFrameLocks xmlns:a="http://schemas.openxmlformats.org/drawingml/2006/main" noChangeAspect="1"/>
             </wp:cNvGraphicFramePr>
@@ -304,11 +303,11 @@
               <a:graphicData uri="http://schemas.openxmlformats.org/drawingml/2006/picture">
                 <pic:pic xmlns:pic="http://schemas.openxmlformats.org/drawingml/2006/picture">
                   <pic:nvPicPr>
-                    <pic:cNvPr id="8" name="figure2.jpg"/>
+                    <pic:cNvPr id="9" name="figure2.jpg"/>
                     <pic:cNvPicPr/>
                   </pic:nvPicPr>
                   <pic:blipFill>
-                    <a:blip r:embed="rId5">
+                    <a:blip r:embed="rId5" cstate="print">
                       <a:extLst>
                         <a:ext uri="{28A0092B-C50C-407E-A947-70E740481C1C}">
                           <a14:useLocalDpi xmlns:a14="http://schemas.microsoft.com/office/drawing/2010/main" val="0"/>
@@ -322,7 +321,7 @@
                   <pic:spPr>
                     <a:xfrm>
                       <a:off x="0" y="0"/>
-                      <a:ext cx="5998845" cy="3999230"/>
+                      <a:ext cx="5846340" cy="3503067"/>
                     </a:xfrm>
                     <a:prstGeom prst="rect">
                       <a:avLst/>
@@ -570,39 +569,60 @@
           <w:szCs w:val="24"/>
           <w:lang w:val="en-CA"/>
         </w:rPr>
-        <w:t xml:space="preserve"> The explanatory power of the models, measured as R-squared, increases with the Classes of data and the spatial granularity </w:t>
-      </w:r>
-      <w:r>
-        <w:rPr>
-          <w:rFonts w:ascii="Garamond" w:hAnsi="Garamond"/>
-          <w:sz w:val="24"/>
-          <w:szCs w:val="24"/>
+        <w:t xml:space="preserve"> The explanatory power of the models, measured as R-squared, increases with the Classes of data and the spatial granularity of data used. Our best model </w:t>
+      </w:r>
+      <w:r>
+        <w:rPr>
+          <w:rFonts w:ascii="Garamond" w:hAnsi="Garamond"/>
+          <w:sz w:val="24"/>
+          <w:szCs w:val="24"/>
+          <w:highlight w:val="yellow"/>
           <w:lang w:val="en-CA"/>
         </w:rPr>
+        <w:t>explains 6</w:t>
+      </w:r>
+      <w:r>
+        <w:rPr>
+          <w:rFonts w:ascii="Garamond" w:hAnsi="Garamond" w:hint="eastAsia"/>
+          <w:sz w:val="24"/>
+          <w:szCs w:val="24"/>
+          <w:highlight w:val="yellow"/>
+          <w:lang w:val="en-CA" w:eastAsia="zh-CN"/>
+        </w:rPr>
+        <w:t>4</w:t>
+      </w:r>
+      <w:r>
+        <w:rPr>
+          <w:rFonts w:ascii="Garamond" w:hAnsi="Garamond"/>
+          <w:sz w:val="24"/>
+          <w:szCs w:val="24"/>
+          <w:highlight w:val="yellow"/>
+          <w:lang w:val="en-CA"/>
+        </w:rPr>
+        <w:t>%</w:t>
+      </w:r>
+      <w:r>
+        <w:rPr>
+          <w:rFonts w:ascii="Garamond" w:hAnsi="Garamond"/>
+          <w:sz w:val="24"/>
+          <w:szCs w:val="24"/>
+          <w:lang w:val="en-CA"/>
+        </w:rPr>
+        <w:t xml:space="preserve"> of the variation in cluster-averages of household dietary diversity (HDDS). However, at the most spatially disaggregated </w:t>
+      </w:r>
+      <w:r>
+        <w:rPr>
+          <w:rFonts w:ascii="Garamond" w:hAnsi="Garamond"/>
+          <w:sz w:val="24"/>
+          <w:szCs w:val="24"/>
+          <w:lang w:val="en-CA"/>
+        </w:rPr>
         <w:lastRenderedPageBreak/>
-        <w:t>of data used. Our best model explains 62% of the variation in cluster-averages of household dietary diversity (HDDS). However, at the most spatially disaggregated level, the cluster level, additional household and demographic variables add little additional information.</w:t>
+        <w:t>level, the cluster level, additional household and demographic variables add little additional information.</w:t>
       </w:r>
     </w:p>
     <w:p>
       <w:pPr>
-        <w:rPr>
-          <w:rFonts w:ascii="Garamond" w:hAnsi="Garamond"/>
-          <w:sz w:val="24"/>
-          <w:szCs w:val="24"/>
-        </w:rPr>
-      </w:pPr>
-      <w:r>
-        <w:rPr>
-          <w:rFonts w:ascii="Garamond" w:hAnsi="Garamond"/>
-          <w:sz w:val="24"/>
-          <w:szCs w:val="24"/>
-        </w:rPr>
-        <w:br w:type="page"/>
-      </w:r>
-    </w:p>
-    <w:p>
-      <w:pPr>
-        <w:ind w:left="720"/>
         <w:outlineLvl w:val="0"/>
         <w:rPr>
           <w:rFonts w:ascii="Garamond" w:hAnsi="Garamond"/>
@@ -636,18 +656,18 @@
         </w:rPr>
         <w:lastRenderedPageBreak/>
         <w:drawing>
-          <wp:anchor distT="0" distB="0" distL="114300" distR="114300" simplePos="0" relativeHeight="251658240" behindDoc="0" locked="0" layoutInCell="1" allowOverlap="1" wp14:anchorId="2670DDBA">
+          <wp:anchor distT="0" distB="0" distL="114300" distR="114300" simplePos="0" relativeHeight="251661312" behindDoc="0" locked="0" layoutInCell="1" allowOverlap="1">
             <wp:simplePos x="0" y="0"/>
             <wp:positionH relativeFrom="column">
-              <wp:posOffset>-138051</wp:posOffset>
+              <wp:posOffset>63500</wp:posOffset>
             </wp:positionH>
             <wp:positionV relativeFrom="paragraph">
-              <wp:posOffset>85668</wp:posOffset>
+              <wp:posOffset>152400</wp:posOffset>
             </wp:positionV>
-            <wp:extent cx="8791998" cy="4156075"/>
-            <wp:effectExtent l="0" t="0" r="9525" b="0"/>
+            <wp:extent cx="8757776" cy="3695700"/>
+            <wp:effectExtent l="0" t="0" r="5715" b="0"/>
             <wp:wrapSquare wrapText="bothSides"/>
-            <wp:docPr id="1" name="Picture 1"/>
+            <wp:docPr id="4" name="Picture 4" descr="A screenshot of a cell phone&#10;&#10;Description generated with very high confidence"/>
             <wp:cNvGraphicFramePr>
               <a:graphicFrameLocks xmlns:a="http://schemas.openxmlformats.org/drawingml/2006/main" noChangeAspect="1"/>
             </wp:cNvGraphicFramePr>
@@ -655,11 +675,11 @@
               <a:graphicData uri="http://schemas.openxmlformats.org/drawingml/2006/picture">
                 <pic:pic xmlns:pic="http://schemas.openxmlformats.org/drawingml/2006/picture">
                   <pic:nvPicPr>
-                    <pic:cNvPr id="1" name="figure3.png"/>
+                    <pic:cNvPr id="4" name="figure3.jpg"/>
                     <pic:cNvPicPr/>
                   </pic:nvPicPr>
                   <pic:blipFill>
-                    <a:blip r:embed="rId6">
+                    <a:blip r:embed="rId6" cstate="print">
                       <a:extLst>
                         <a:ext uri="{28A0092B-C50C-407E-A947-70E740481C1C}">
                           <a14:useLocalDpi xmlns:a14="http://schemas.microsoft.com/office/drawing/2010/main" val="0"/>
@@ -673,7 +693,7 @@
                   <pic:spPr>
                     <a:xfrm>
                       <a:off x="0" y="0"/>
-                      <a:ext cx="8791998" cy="4156075"/>
+                      <a:ext cx="8757776" cy="3695700"/>
                     </a:xfrm>
                     <a:prstGeom prst="rect">
                       <a:avLst/>
@@ -682,26 +702,9 @@
                 </pic:pic>
               </a:graphicData>
             </a:graphic>
-            <wp14:sizeRelH relativeFrom="page">
-              <wp14:pctWidth>0</wp14:pctWidth>
-            </wp14:sizeRelH>
-            <wp14:sizeRelV relativeFrom="page">
-              <wp14:pctHeight>0</wp14:pctHeight>
-            </wp14:sizeRelV>
           </wp:anchor>
         </w:drawing>
       </w:r>
-    </w:p>
-    <w:p>
-      <w:pPr>
-        <w:ind w:left="720"/>
-        <w:outlineLvl w:val="0"/>
-        <w:rPr>
-          <w:rFonts w:ascii="Garamond" w:hAnsi="Garamond"/>
-          <w:sz w:val="24"/>
-          <w:szCs w:val="24"/>
-        </w:rPr>
-      </w:pPr>
     </w:p>
     <w:p>
       <w:pPr>
@@ -709,10 +712,15 @@
         <w:ind w:left="720"/>
         <w:rPr>
           <w:rFonts w:ascii="Garamond" w:hAnsi="Garamond"/>
-          <w:b/>
-          <w:sz w:val="24"/>
-          <w:szCs w:val="24"/>
-        </w:rPr>
+          <w:sz w:val="24"/>
+          <w:szCs w:val="24"/>
+        </w:rPr>
+        <w:sectPr>
+          <w:pgSz w:w="15840" w:h="12240" w:orient="landscape"/>
+          <w:pgMar w:top="1800" w:right="1440" w:bottom="1800" w:left="1440" w:header="720" w:footer="720" w:gutter="0"/>
+          <w:cols w:space="720"/>
+          <w:docGrid w:linePitch="360"/>
+        </w:sectPr>
       </w:pPr>
       <w:r>
         <w:rPr>
@@ -721,97 +729,348 @@
           <w:sz w:val="24"/>
           <w:szCs w:val="24"/>
         </w:rPr>
-        <w:tab/>
-        <w:t xml:space="preserve">            A</w:t>
-      </w:r>
-      <w:r>
-        <w:rPr>
-          <w:rFonts w:ascii="Garamond" w:hAnsi="Garamond"/>
-          <w:b/>
-          <w:sz w:val="24"/>
-          <w:szCs w:val="24"/>
-        </w:rPr>
-        <w:tab/>
-      </w:r>
-      <w:r>
-        <w:rPr>
-          <w:rFonts w:ascii="Garamond" w:hAnsi="Garamond"/>
-          <w:b/>
-          <w:sz w:val="24"/>
-          <w:szCs w:val="24"/>
-        </w:rPr>
-        <w:tab/>
-      </w:r>
-      <w:r>
-        <w:rPr>
-          <w:rFonts w:ascii="Garamond" w:hAnsi="Garamond"/>
-          <w:b/>
-          <w:sz w:val="24"/>
-          <w:szCs w:val="24"/>
-        </w:rPr>
-        <w:tab/>
-      </w:r>
-      <w:r>
-        <w:rPr>
-          <w:rFonts w:ascii="Garamond" w:hAnsi="Garamond"/>
-          <w:b/>
-          <w:sz w:val="24"/>
-          <w:szCs w:val="24"/>
-        </w:rPr>
-        <w:tab/>
-      </w:r>
-      <w:r>
-        <w:rPr>
-          <w:rFonts w:ascii="Garamond" w:hAnsi="Garamond"/>
-          <w:b/>
-          <w:sz w:val="24"/>
-          <w:szCs w:val="24"/>
-        </w:rPr>
-        <w:tab/>
-        <w:t>B</w:t>
-      </w:r>
-      <w:r>
-        <w:rPr>
-          <w:rFonts w:ascii="Garamond" w:hAnsi="Garamond"/>
-          <w:b/>
-          <w:sz w:val="24"/>
-          <w:szCs w:val="24"/>
-        </w:rPr>
-        <w:tab/>
-      </w:r>
-      <w:r>
-        <w:rPr>
-          <w:rFonts w:ascii="Garamond" w:hAnsi="Garamond"/>
-          <w:b/>
-          <w:sz w:val="24"/>
-          <w:szCs w:val="24"/>
-        </w:rPr>
-        <w:tab/>
-      </w:r>
-      <w:r>
-        <w:rPr>
-          <w:rFonts w:ascii="Garamond" w:hAnsi="Garamond"/>
-          <w:b/>
-          <w:sz w:val="24"/>
-          <w:szCs w:val="24"/>
-        </w:rPr>
-        <w:tab/>
-      </w:r>
-      <w:r>
-        <w:rPr>
-          <w:rFonts w:ascii="Garamond" w:hAnsi="Garamond"/>
-          <w:b/>
-          <w:sz w:val="24"/>
-          <w:szCs w:val="24"/>
-        </w:rPr>
-        <w:tab/>
-        <w:t>C</w:t>
+        <w:t>Fig. 3.</w:t>
+      </w:r>
+      <w:r>
+        <w:rPr>
+          <w:rFonts w:ascii="Garamond" w:hAnsi="Garamond"/>
+          <w:sz w:val="24"/>
+          <w:szCs w:val="24"/>
+        </w:rPr>
+        <w:t xml:space="preserve"> </w:t>
+      </w:r>
+      <w:r>
+        <w:rPr>
+          <w:rFonts w:ascii="Garamond" w:hAnsi="Garamond"/>
+          <w:b/>
+          <w:sz w:val="24"/>
+          <w:szCs w:val="24"/>
+        </w:rPr>
+        <w:t>Actual versus predicted out-of-sample cluster food security estimates, with errors of exclusion and inclusion, where errors of exclusion may be of more concern to relief agencies.</w:t>
+      </w:r>
+      <w:r>
+        <w:rPr>
+          <w:rFonts w:ascii="Garamond" w:hAnsi="Garamond"/>
+          <w:sz w:val="24"/>
+          <w:szCs w:val="24"/>
+        </w:rPr>
+        <w:t xml:space="preserve"> Across all three panels, Area I </w:t>
+      </w:r>
+      <w:proofErr w:type="gramStart"/>
+      <w:r>
+        <w:rPr>
+          <w:rFonts w:ascii="Garamond" w:hAnsi="Garamond"/>
+          <w:sz w:val="24"/>
+          <w:szCs w:val="24"/>
+        </w:rPr>
+        <w:t>shows</w:t>
+      </w:r>
+      <w:proofErr w:type="gramEnd"/>
+      <w:r>
+        <w:rPr>
+          <w:rFonts w:ascii="Garamond" w:hAnsi="Garamond"/>
+          <w:sz w:val="24"/>
+          <w:szCs w:val="24"/>
+        </w:rPr>
+        <w:t xml:space="preserve"> areas in which the model under predicts food insecurity status (errors of exclusion) and Area IV shows areas in which the model over predicts food insecurity (errors of</w:t>
+      </w:r>
+      <w:r>
+        <w:rPr>
+          <w:rFonts w:ascii="Garamond" w:hAnsi="Garamond"/>
+          <w:sz w:val="24"/>
+          <w:szCs w:val="24"/>
+        </w:rPr>
+        <w:t xml:space="preserve"> </w:t>
+      </w:r>
+      <w:r>
+        <w:rPr>
+          <w:rFonts w:ascii="Garamond" w:hAnsi="Garamond"/>
+          <w:sz w:val="24"/>
+          <w:szCs w:val="24"/>
+        </w:rPr>
+        <w:t xml:space="preserve">inclusion). Areas </w:t>
+      </w:r>
+      <w:proofErr w:type="spellStart"/>
+      <w:r>
+        <w:rPr>
+          <w:rFonts w:ascii="Garamond" w:hAnsi="Garamond"/>
+          <w:sz w:val="24"/>
+          <w:szCs w:val="24"/>
+        </w:rPr>
+        <w:t>IIa</w:t>
+      </w:r>
+      <w:proofErr w:type="spellEnd"/>
+      <w:r>
+        <w:rPr>
+          <w:rFonts w:ascii="Garamond" w:hAnsi="Garamond"/>
+          <w:sz w:val="24"/>
+          <w:szCs w:val="24"/>
+        </w:rPr>
+        <w:t xml:space="preserve">, IIb, IIIa and </w:t>
+      </w:r>
+      <w:proofErr w:type="spellStart"/>
+      <w:r>
+        <w:rPr>
+          <w:rFonts w:ascii="Garamond" w:hAnsi="Garamond"/>
+          <w:sz w:val="24"/>
+          <w:szCs w:val="24"/>
+        </w:rPr>
+        <w:t>IIIb</w:t>
+      </w:r>
+      <w:proofErr w:type="spellEnd"/>
+      <w:r>
+        <w:rPr>
+          <w:rFonts w:ascii="Garamond" w:hAnsi="Garamond"/>
+          <w:sz w:val="24"/>
+          <w:szCs w:val="24"/>
+        </w:rPr>
+        <w:t xml:space="preserve"> are more nuanced. Areas </w:t>
+      </w:r>
+      <w:proofErr w:type="spellStart"/>
+      <w:r>
+        <w:rPr>
+          <w:rFonts w:ascii="Garamond" w:hAnsi="Garamond"/>
+          <w:sz w:val="24"/>
+          <w:szCs w:val="24"/>
+        </w:rPr>
+        <w:t>IIa</w:t>
+      </w:r>
+      <w:proofErr w:type="spellEnd"/>
+      <w:r>
+        <w:rPr>
+          <w:rFonts w:ascii="Garamond" w:hAnsi="Garamond"/>
+          <w:sz w:val="24"/>
+          <w:szCs w:val="24"/>
+        </w:rPr>
+        <w:t xml:space="preserve"> and IIIa show: clusters where the model </w:t>
+      </w:r>
+      <w:r>
+        <w:rPr>
+          <w:rFonts w:ascii="Garamond" w:hAnsi="Garamond"/>
+          <w:sz w:val="24"/>
+          <w:szCs w:val="24"/>
+        </w:rPr>
+        <w:lastRenderedPageBreak/>
+        <w:t xml:space="preserve">correctly predicted that households were food secure but under or over predicted the continuous measure, respectively. Area IIb and area </w:t>
+      </w:r>
+      <w:proofErr w:type="spellStart"/>
+      <w:r>
+        <w:rPr>
+          <w:rFonts w:ascii="Garamond" w:hAnsi="Garamond"/>
+          <w:sz w:val="24"/>
+          <w:szCs w:val="24"/>
+        </w:rPr>
+        <w:t>IIIb</w:t>
+      </w:r>
+      <w:proofErr w:type="spellEnd"/>
+      <w:r>
+        <w:rPr>
+          <w:rFonts w:ascii="Garamond" w:hAnsi="Garamond"/>
+          <w:sz w:val="24"/>
+          <w:szCs w:val="24"/>
+        </w:rPr>
+        <w:t xml:space="preserve"> show: clusters where categorical status was correctly predicted to be food insecure but continuous measures were</w:t>
+      </w:r>
+      <w:r>
+        <w:rPr>
+          <w:rFonts w:ascii="Garamond" w:hAnsi="Garamond"/>
+          <w:sz w:val="24"/>
+          <w:szCs w:val="24"/>
+        </w:rPr>
+        <w:t xml:space="preserve"> </w:t>
+      </w:r>
+      <w:r>
+        <w:rPr>
+          <w:rFonts w:ascii="Garamond" w:hAnsi="Garamond"/>
+          <w:sz w:val="24"/>
+          <w:szCs w:val="24"/>
+        </w:rPr>
+        <w:t xml:space="preserve">under and over predicted, respectively. </w:t>
+      </w:r>
+      <w:r>
+        <w:rPr>
+          <w:rFonts w:ascii="Garamond" w:hAnsi="Garamond"/>
+          <w:b/>
+          <w:sz w:val="24"/>
+          <w:szCs w:val="24"/>
+        </w:rPr>
+        <w:t>(A)</w:t>
+      </w:r>
+      <w:r>
+        <w:rPr>
+          <w:rFonts w:ascii="Garamond" w:hAnsi="Garamond"/>
+          <w:sz w:val="24"/>
+          <w:szCs w:val="24"/>
+        </w:rPr>
+        <w:t xml:space="preserve"> Our model correctly classifies </w:t>
+      </w:r>
+      <w:r>
+        <w:rPr>
+          <w:rFonts w:ascii="Garamond" w:hAnsi="Garamond"/>
+          <w:sz w:val="24"/>
+          <w:szCs w:val="24"/>
+          <w:highlight w:val="yellow"/>
+        </w:rPr>
+        <w:t>8</w:t>
+      </w:r>
+      <w:r>
+        <w:rPr>
+          <w:rFonts w:ascii="Garamond" w:hAnsi="Garamond" w:hint="eastAsia"/>
+          <w:sz w:val="24"/>
+          <w:szCs w:val="24"/>
+          <w:highlight w:val="yellow"/>
+          <w:lang w:eastAsia="zh-CN"/>
+        </w:rPr>
+        <w:t>8</w:t>
+      </w:r>
+      <w:r>
+        <w:rPr>
+          <w:rFonts w:ascii="Garamond" w:hAnsi="Garamond"/>
+          <w:sz w:val="24"/>
+          <w:szCs w:val="24"/>
+          <w:highlight w:val="yellow"/>
+        </w:rPr>
+        <w:t>%</w:t>
+      </w:r>
+      <w:r>
+        <w:rPr>
+          <w:rFonts w:ascii="Garamond" w:hAnsi="Garamond"/>
+          <w:sz w:val="24"/>
+          <w:szCs w:val="24"/>
+        </w:rPr>
+        <w:t xml:space="preserve"> of the household dietary diversity scores</w:t>
+      </w:r>
+      <w:r>
+        <w:rPr>
+          <w:rStyle w:val="CommentReference"/>
+          <w:rFonts w:ascii="Garamond" w:hAnsi="Garamond"/>
+          <w:sz w:val="24"/>
+          <w:szCs w:val="24"/>
+        </w:rPr>
+        <w:t>.</w:t>
+      </w:r>
+      <w:r>
+        <w:rPr>
+          <w:rStyle w:val="CommentReference"/>
+          <w:rFonts w:ascii="Garamond" w:hAnsi="Garamond"/>
+          <w:b/>
+          <w:sz w:val="24"/>
+          <w:szCs w:val="24"/>
+        </w:rPr>
+        <w:t xml:space="preserve"> </w:t>
+      </w:r>
+      <w:r>
+        <w:rPr>
+          <w:rFonts w:ascii="Garamond" w:hAnsi="Garamond"/>
+          <w:b/>
+          <w:sz w:val="24"/>
+          <w:szCs w:val="24"/>
+        </w:rPr>
+        <w:t>(B)</w:t>
+      </w:r>
+      <w:r>
+        <w:rPr>
+          <w:rFonts w:ascii="Garamond" w:hAnsi="Garamond"/>
+          <w:sz w:val="24"/>
+          <w:szCs w:val="24"/>
+        </w:rPr>
+        <w:t xml:space="preserve"> Our model correctly predicts </w:t>
+      </w:r>
+      <w:r>
+        <w:rPr>
+          <w:rFonts w:ascii="Garamond" w:hAnsi="Garamond" w:hint="eastAsia"/>
+          <w:sz w:val="24"/>
+          <w:szCs w:val="24"/>
+          <w:highlight w:val="yellow"/>
+          <w:lang w:eastAsia="zh-CN"/>
+        </w:rPr>
+        <w:t>89</w:t>
+      </w:r>
+      <w:r>
+        <w:rPr>
+          <w:rFonts w:ascii="Garamond" w:hAnsi="Garamond"/>
+          <w:sz w:val="24"/>
+          <w:szCs w:val="24"/>
+          <w:highlight w:val="yellow"/>
+        </w:rPr>
+        <w:t>%</w:t>
+      </w:r>
+      <w:r>
+        <w:rPr>
+          <w:rFonts w:ascii="Garamond" w:hAnsi="Garamond"/>
+          <w:sz w:val="24"/>
+          <w:szCs w:val="24"/>
+        </w:rPr>
+        <w:t xml:space="preserve"> of the log food consumption score categories. </w:t>
+      </w:r>
+      <w:r>
+        <w:rPr>
+          <w:rFonts w:ascii="Garamond" w:hAnsi="Garamond"/>
+          <w:b/>
+          <w:sz w:val="24"/>
+          <w:szCs w:val="24"/>
+        </w:rPr>
+        <w:t>(</w:t>
+      </w:r>
+      <w:proofErr w:type="gramStart"/>
+      <w:r>
+        <w:rPr>
+          <w:rFonts w:ascii="Garamond" w:hAnsi="Garamond"/>
+          <w:b/>
+          <w:sz w:val="24"/>
+          <w:szCs w:val="24"/>
+        </w:rPr>
+        <w:t>C )</w:t>
+      </w:r>
+      <w:proofErr w:type="gramEnd"/>
+      <w:r>
+        <w:rPr>
+          <w:rFonts w:ascii="Garamond" w:hAnsi="Garamond"/>
+          <w:sz w:val="24"/>
+          <w:szCs w:val="24"/>
+        </w:rPr>
+        <w:t xml:space="preserve"> Our model correctly predicts </w:t>
+      </w:r>
+      <w:r>
+        <w:rPr>
+          <w:rFonts w:ascii="Garamond" w:hAnsi="Garamond"/>
+          <w:sz w:val="24"/>
+          <w:szCs w:val="24"/>
+          <w:highlight w:val="yellow"/>
+        </w:rPr>
+        <w:t>6</w:t>
+      </w:r>
+      <w:r>
+        <w:rPr>
+          <w:rFonts w:ascii="Garamond" w:hAnsi="Garamond" w:hint="eastAsia"/>
+          <w:sz w:val="24"/>
+          <w:szCs w:val="24"/>
+          <w:highlight w:val="yellow"/>
+          <w:lang w:eastAsia="zh-CN"/>
+        </w:rPr>
+        <w:t>3</w:t>
+      </w:r>
+      <w:r>
+        <w:rPr>
+          <w:rFonts w:ascii="Garamond" w:hAnsi="Garamond"/>
+          <w:sz w:val="24"/>
+          <w:szCs w:val="24"/>
+          <w:highlight w:val="yellow"/>
+        </w:rPr>
+        <w:t>%</w:t>
+      </w:r>
+      <w:r>
+        <w:rPr>
+          <w:rFonts w:ascii="Garamond" w:hAnsi="Garamond"/>
+          <w:sz w:val="24"/>
+          <w:szCs w:val="24"/>
+        </w:rPr>
+        <w:t xml:space="preserve"> of reduced coping strategies index categories</w:t>
       </w:r>
     </w:p>
     <w:p>
       <w:pPr>
         <w:spacing w:line="480" w:lineRule="auto"/>
-        <w:ind w:left="720"/>
         <w:rPr>
           <w:rFonts w:ascii="Garamond" w:hAnsi="Garamond"/>
           <w:sz w:val="24"/>
@@ -821,224 +1080,11 @@
       <w:r>
         <w:rPr>
           <w:rFonts w:ascii="Garamond" w:hAnsi="Garamond"/>
-          <w:b/>
-          <w:sz w:val="24"/>
-          <w:szCs w:val="24"/>
-        </w:rPr>
-        <w:t>Fig. 3.</w:t>
-      </w:r>
-      <w:r>
-        <w:rPr>
-          <w:rFonts w:ascii="Garamond" w:hAnsi="Garamond"/>
-          <w:sz w:val="24"/>
-          <w:szCs w:val="24"/>
-        </w:rPr>
-        <w:t xml:space="preserve"> </w:t>
-      </w:r>
-      <w:r>
-        <w:rPr>
-          <w:rFonts w:ascii="Garamond" w:hAnsi="Garamond"/>
-          <w:b/>
-          <w:sz w:val="24"/>
-          <w:szCs w:val="24"/>
-        </w:rPr>
-        <w:t>Actual versus predicted out-of-sample cluster food security estimates, with errors of exclusion and inclusion, where errors of exclusion may be of more concern to relief agencies.</w:t>
-      </w:r>
-      <w:r>
-        <w:rPr>
-          <w:rFonts w:ascii="Garamond" w:hAnsi="Garamond"/>
-          <w:sz w:val="24"/>
-          <w:szCs w:val="24"/>
-        </w:rPr>
-        <w:t xml:space="preserve"> Across all three panels, Area I </w:t>
-      </w:r>
-      <w:proofErr w:type="gramStart"/>
-      <w:r>
-        <w:rPr>
-          <w:rFonts w:ascii="Garamond" w:hAnsi="Garamond"/>
-          <w:sz w:val="24"/>
-          <w:szCs w:val="24"/>
-        </w:rPr>
-        <w:t>shows</w:t>
-      </w:r>
-      <w:proofErr w:type="gramEnd"/>
-      <w:r>
-        <w:rPr>
-          <w:rFonts w:ascii="Garamond" w:hAnsi="Garamond"/>
-          <w:sz w:val="24"/>
-          <w:szCs w:val="24"/>
-        </w:rPr>
-        <w:t xml:space="preserve"> areas in which the model under predicts food insecurity status (errors of exclusion) and Area IV shows areas in which the model over predicts food insecurity (errors of inclusion). Areas </w:t>
-      </w:r>
-      <w:proofErr w:type="spellStart"/>
-      <w:r>
-        <w:rPr>
-          <w:rFonts w:ascii="Garamond" w:hAnsi="Garamond"/>
-          <w:sz w:val="24"/>
-          <w:szCs w:val="24"/>
-        </w:rPr>
-        <w:t>IIa</w:t>
-      </w:r>
-      <w:proofErr w:type="spellEnd"/>
-      <w:r>
-        <w:rPr>
-          <w:rFonts w:ascii="Garamond" w:hAnsi="Garamond"/>
-          <w:sz w:val="24"/>
-          <w:szCs w:val="24"/>
-        </w:rPr>
-        <w:t xml:space="preserve">, IIb, IIIa and </w:t>
-      </w:r>
-      <w:proofErr w:type="spellStart"/>
-      <w:r>
-        <w:rPr>
-          <w:rFonts w:ascii="Garamond" w:hAnsi="Garamond"/>
-          <w:sz w:val="24"/>
-          <w:szCs w:val="24"/>
-        </w:rPr>
-        <w:t>IIIb</w:t>
-      </w:r>
-      <w:proofErr w:type="spellEnd"/>
-      <w:r>
-        <w:rPr>
-          <w:rFonts w:ascii="Garamond" w:hAnsi="Garamond"/>
-          <w:sz w:val="24"/>
-          <w:szCs w:val="24"/>
-        </w:rPr>
-        <w:t xml:space="preserve"> are more nuanced. Areas </w:t>
-      </w:r>
-      <w:proofErr w:type="spellStart"/>
-      <w:r>
-        <w:rPr>
-          <w:rFonts w:ascii="Garamond" w:hAnsi="Garamond"/>
-          <w:sz w:val="24"/>
-          <w:szCs w:val="24"/>
-        </w:rPr>
-        <w:t>IIa</w:t>
-      </w:r>
-      <w:proofErr w:type="spellEnd"/>
-      <w:r>
-        <w:rPr>
-          <w:rFonts w:ascii="Garamond" w:hAnsi="Garamond"/>
-          <w:sz w:val="24"/>
-          <w:szCs w:val="24"/>
-        </w:rPr>
-        <w:t xml:space="preserve"> and IIIa show: clusters where the model correctly predicted that households were food secure but under or over predicted the continuous measure, respectively. Area IIb and area </w:t>
-      </w:r>
-      <w:proofErr w:type="spellStart"/>
-      <w:r>
-        <w:rPr>
-          <w:rFonts w:ascii="Garamond" w:hAnsi="Garamond"/>
-          <w:sz w:val="24"/>
-          <w:szCs w:val="24"/>
-        </w:rPr>
-        <w:t>IIIb</w:t>
-      </w:r>
-      <w:proofErr w:type="spellEnd"/>
-      <w:r>
-        <w:rPr>
-          <w:rFonts w:ascii="Garamond" w:hAnsi="Garamond"/>
-          <w:sz w:val="24"/>
-          <w:szCs w:val="24"/>
-        </w:rPr>
-        <w:t xml:space="preserve"> show: clusters where categorical status was correctly predicted to be food insecure </w:t>
-      </w:r>
-      <w:r>
-        <w:rPr>
-          <w:rFonts w:ascii="Garamond" w:hAnsi="Garamond"/>
-          <w:sz w:val="24"/>
-          <w:szCs w:val="24"/>
+          <w:sz w:val="24"/>
+          <w:szCs w:val="24"/>
+          <w:lang w:val="en-CA"/>
         </w:rPr>
         <w:lastRenderedPageBreak/>
-        <w:t xml:space="preserve">but continuous measures were under and over predicted, respectively. </w:t>
-      </w:r>
-      <w:r>
-        <w:rPr>
-          <w:rFonts w:ascii="Garamond" w:hAnsi="Garamond"/>
-          <w:b/>
-          <w:sz w:val="24"/>
-          <w:szCs w:val="24"/>
-        </w:rPr>
-        <w:t>(A)</w:t>
-      </w:r>
-      <w:r>
-        <w:rPr>
-          <w:rFonts w:ascii="Garamond" w:hAnsi="Garamond"/>
-          <w:sz w:val="24"/>
-          <w:szCs w:val="24"/>
-        </w:rPr>
-        <w:t xml:space="preserve"> Our model correctly classifies 87% of the household dietary diversity scores</w:t>
-      </w:r>
-      <w:r>
-        <w:rPr>
-          <w:rStyle w:val="CommentReference"/>
-          <w:rFonts w:ascii="Garamond" w:hAnsi="Garamond"/>
-          <w:sz w:val="24"/>
-          <w:szCs w:val="24"/>
-        </w:rPr>
-        <w:t>.</w:t>
-      </w:r>
-      <w:r>
-        <w:rPr>
-          <w:rStyle w:val="CommentReference"/>
-          <w:rFonts w:ascii="Garamond" w:hAnsi="Garamond"/>
-          <w:b/>
-          <w:sz w:val="24"/>
-          <w:szCs w:val="24"/>
-        </w:rPr>
-        <w:t xml:space="preserve"> </w:t>
-      </w:r>
-      <w:r>
-        <w:rPr>
-          <w:rFonts w:ascii="Garamond" w:hAnsi="Garamond"/>
-          <w:b/>
-          <w:sz w:val="24"/>
-          <w:szCs w:val="24"/>
-        </w:rPr>
-        <w:t>(B)</w:t>
-      </w:r>
-      <w:r>
-        <w:rPr>
-          <w:rFonts w:ascii="Garamond" w:hAnsi="Garamond"/>
-          <w:sz w:val="24"/>
-          <w:szCs w:val="24"/>
-        </w:rPr>
-        <w:t xml:space="preserve"> Our model correctly predicts 62% of the log food consumption score categories. </w:t>
-      </w:r>
-      <w:r>
-        <w:rPr>
-          <w:rFonts w:ascii="Garamond" w:hAnsi="Garamond"/>
-          <w:b/>
-          <w:sz w:val="24"/>
-          <w:szCs w:val="24"/>
-        </w:rPr>
-        <w:t>(</w:t>
-      </w:r>
-      <w:proofErr w:type="gramStart"/>
-      <w:r>
-        <w:rPr>
-          <w:rFonts w:ascii="Garamond" w:hAnsi="Garamond"/>
-          <w:b/>
-          <w:sz w:val="24"/>
-          <w:szCs w:val="24"/>
-        </w:rPr>
-        <w:t>C )</w:t>
-      </w:r>
-      <w:proofErr w:type="gramEnd"/>
-      <w:r>
-        <w:rPr>
-          <w:rFonts w:ascii="Garamond" w:hAnsi="Garamond"/>
-          <w:sz w:val="24"/>
-          <w:szCs w:val="24"/>
-        </w:rPr>
-        <w:t xml:space="preserve"> Our model correctly predicts 65% of reduced coping strategies index categories</w:t>
-      </w:r>
-      <w:r>
-        <w:rPr>
-          <w:rFonts w:ascii="Garamond" w:hAnsi="Garamond"/>
-          <w:sz w:val="24"/>
-          <w:szCs w:val="24"/>
-          <w:lang w:val="en-CA"/>
-        </w:rPr>
         <w:t>.</w:t>
       </w:r>
       <w:r>
@@ -1227,33 +1273,31 @@
           <w:color w:val="333333"/>
           <w:shd w:val="clear" w:color="auto" w:fill="FFFFFF"/>
         </w:rPr>
-        <w:t xml:space="preserve"> the delineation of IPC zones, with 72 markets indicated as dots. Some markets are close to one another (e.g., urban markets in Blantyre or Lilongwe) </w:t>
-      </w:r>
-      <w:r>
-        <w:rPr>
-          <w:rFonts w:ascii="Garamond" w:hAnsi="Garamond"/>
-          <w:bCs/>
-          <w:color w:val="333333"/>
-          <w:shd w:val="clear" w:color="auto" w:fill="FFFFFF"/>
+        <w:t xml:space="preserve"> the delineation of IPC zones, with 72 markets indicated as dots. Some markets are close to one another (e.g., urban markets in Blantyre or Lilongwe) and therefore do not appear as distinct dots. (B) To match residents in an IPC zone to a market, </w:t>
+      </w:r>
+      <w:proofErr w:type="spellStart"/>
+      <w:r>
+        <w:rPr>
+          <w:rFonts w:ascii="Garamond" w:hAnsi="Garamond"/>
+          <w:bCs/>
+        </w:rPr>
+        <w:t>Theissen</w:t>
+      </w:r>
+      <w:proofErr w:type="spellEnd"/>
+      <w:r>
+        <w:rPr>
+          <w:rFonts w:ascii="Garamond" w:hAnsi="Garamond"/>
+          <w:bCs/>
+        </w:rPr>
+        <w:t xml:space="preserve"> polygons are drawn around each market. We weight the Thiessen polygons that fall within a livelihood zone by population where the dot within each polygon is the </w:t>
+      </w:r>
+      <w:r>
+        <w:rPr>
+          <w:rFonts w:ascii="Garamond" w:hAnsi="Garamond"/>
+          <w:bCs/>
         </w:rPr>
         <w:lastRenderedPageBreak/>
-        <w:t xml:space="preserve">and therefore do not appear as distinct dots. (B) To match residents in an IPC zone to a market, </w:t>
-      </w:r>
-      <w:proofErr w:type="spellStart"/>
-      <w:r>
-        <w:rPr>
-          <w:rFonts w:ascii="Garamond" w:hAnsi="Garamond"/>
-          <w:bCs/>
-        </w:rPr>
-        <w:t>Theissen</w:t>
-      </w:r>
-      <w:proofErr w:type="spellEnd"/>
-      <w:r>
-        <w:rPr>
-          <w:rFonts w:ascii="Garamond" w:hAnsi="Garamond"/>
-          <w:bCs/>
-        </w:rPr>
-        <w:t xml:space="preserve"> polygons are drawn around each market. We weight the Thiessen polygons that fall within a livelihood zone by population where the dot within each polygon is the closest market.</w:t>
+        <w:t>closest market.</w:t>
       </w:r>
       <w:r>
         <w:rPr>
@@ -1406,6 +1450,26 @@
           <w:szCs w:val="24"/>
           <w:shd w:val="clear" w:color="auto" w:fill="FFFFFF"/>
         </w:rPr>
+        <w:sectPr>
+          <w:pgSz w:w="12240" w:h="15840"/>
+          <w:pgMar w:top="1440" w:right="1800" w:bottom="1440" w:left="1800" w:header="720" w:footer="720" w:gutter="0"/>
+          <w:cols w:space="720"/>
+          <w:docGrid w:linePitch="360"/>
+        </w:sectPr>
+      </w:pPr>
+    </w:p>
+    <w:p>
+      <w:pPr>
+        <w:spacing w:line="480" w:lineRule="auto"/>
+        <w:rPr>
+          <w:rFonts w:ascii="Garamond" w:eastAsia="Times New Roman" w:hAnsi="Garamond"/>
+          <w:b/>
+          <w:bCs/>
+          <w:color w:val="333333"/>
+          <w:sz w:val="24"/>
+          <w:szCs w:val="24"/>
+          <w:shd w:val="clear" w:color="auto" w:fill="FFFFFF"/>
+        </w:rPr>
       </w:pPr>
       <w:r>
         <w:rPr>
@@ -1420,10 +1484,18 @@
         </w:rPr>
         <w:lastRenderedPageBreak/>
         <w:drawing>
-          <wp:inline distT="0" distB="0" distL="0" distR="0" wp14:anchorId="144852A1" wp14:editId="3596B8F0">
-            <wp:extent cx="5555673" cy="3069234"/>
-            <wp:effectExtent l="0" t="0" r="0" b="4445"/>
-            <wp:docPr id="18" name="Picture 18"/>
+          <wp:anchor distT="0" distB="0" distL="114300" distR="114300" simplePos="0" relativeHeight="251660288" behindDoc="0" locked="0" layoutInCell="1" allowOverlap="1">
+            <wp:simplePos x="0" y="0"/>
+            <wp:positionH relativeFrom="column">
+              <wp:posOffset>-234950</wp:posOffset>
+            </wp:positionH>
+            <wp:positionV relativeFrom="paragraph">
+              <wp:posOffset>0</wp:posOffset>
+            </wp:positionV>
+            <wp:extent cx="9197975" cy="2565400"/>
+            <wp:effectExtent l="0" t="0" r="3175" b="6350"/>
+            <wp:wrapSquare wrapText="bothSides"/>
+            <wp:docPr id="6" name="Picture 6" descr="A close up of a map&#10;&#10;Description generated with high confidence"/>
             <wp:cNvGraphicFramePr>
               <a:graphicFrameLocks xmlns:a="http://schemas.openxmlformats.org/drawingml/2006/main" noChangeAspect="1"/>
             </wp:cNvGraphicFramePr>
@@ -1431,11 +1503,11 @@
               <a:graphicData uri="http://schemas.openxmlformats.org/drawingml/2006/picture">
                 <pic:pic xmlns:pic="http://schemas.openxmlformats.org/drawingml/2006/picture">
                   <pic:nvPicPr>
-                    <pic:cNvPr id="18" name="figureS3-6 version2.jpg"/>
+                    <pic:cNvPr id="6" name="figuresS3.jpg"/>
                     <pic:cNvPicPr/>
                   </pic:nvPicPr>
                   <pic:blipFill>
-                    <a:blip r:embed="rId9">
+                    <a:blip r:embed="rId9" cstate="print">
                       <a:extLst>
                         <a:ext uri="{28A0092B-C50C-407E-A947-70E740481C1C}">
                           <a14:useLocalDpi xmlns:a14="http://schemas.microsoft.com/office/drawing/2010/main" val="0"/>
@@ -1449,7 +1521,389 @@
                   <pic:spPr>
                     <a:xfrm>
                       <a:off x="0" y="0"/>
-                      <a:ext cx="5568088" cy="3076093"/>
+                      <a:ext cx="9197975" cy="2565400"/>
+                    </a:xfrm>
+                    <a:prstGeom prst="rect">
+                      <a:avLst/>
+                    </a:prstGeom>
+                  </pic:spPr>
+                </pic:pic>
+              </a:graphicData>
+            </a:graphic>
+            <wp14:sizeRelH relativeFrom="margin">
+              <wp14:pctWidth>0</wp14:pctWidth>
+            </wp14:sizeRelH>
+            <wp14:sizeRelV relativeFrom="margin">
+              <wp14:pctHeight>0</wp14:pctHeight>
+            </wp14:sizeRelV>
+          </wp:anchor>
+        </w:drawing>
+      </w:r>
+      <w:r>
+        <w:rPr>
+          <w:rFonts w:ascii="Garamond" w:eastAsia="Times New Roman" w:hAnsi="Garamond"/>
+          <w:b/>
+          <w:bCs/>
+          <w:color w:val="333333"/>
+          <w:sz w:val="24"/>
+          <w:szCs w:val="24"/>
+          <w:shd w:val="clear" w:color="auto" w:fill="FFFFFF"/>
+        </w:rPr>
+        <w:t xml:space="preserve">            </w:t>
+      </w:r>
+      <w:r>
+        <w:rPr>
+          <w:rFonts w:ascii="Garamond" w:eastAsia="Times New Roman" w:hAnsi="Garamond"/>
+          <w:b/>
+          <w:bCs/>
+          <w:color w:val="333333"/>
+          <w:sz w:val="24"/>
+          <w:szCs w:val="24"/>
+          <w:shd w:val="clear" w:color="auto" w:fill="FFFFFF"/>
+        </w:rPr>
+        <w:tab/>
+      </w:r>
+      <w:r>
+        <w:rPr>
+          <w:rFonts w:ascii="Garamond" w:eastAsia="Times New Roman" w:hAnsi="Garamond"/>
+          <w:b/>
+          <w:bCs/>
+          <w:color w:val="333333"/>
+          <w:sz w:val="24"/>
+          <w:szCs w:val="24"/>
+          <w:shd w:val="clear" w:color="auto" w:fill="FFFFFF"/>
+        </w:rPr>
+        <w:tab/>
+        <w:t>(A)</w:t>
+      </w:r>
+      <w:r>
+        <w:rPr>
+          <w:rFonts w:ascii="Garamond" w:eastAsia="Times New Roman" w:hAnsi="Garamond"/>
+          <w:b/>
+          <w:bCs/>
+          <w:color w:val="333333"/>
+          <w:sz w:val="24"/>
+          <w:szCs w:val="24"/>
+          <w:shd w:val="clear" w:color="auto" w:fill="FFFFFF"/>
+        </w:rPr>
+        <w:tab/>
+      </w:r>
+      <w:r>
+        <w:rPr>
+          <w:rFonts w:ascii="Garamond" w:eastAsia="Times New Roman" w:hAnsi="Garamond"/>
+          <w:b/>
+          <w:bCs/>
+          <w:color w:val="333333"/>
+          <w:sz w:val="24"/>
+          <w:szCs w:val="24"/>
+          <w:shd w:val="clear" w:color="auto" w:fill="FFFFFF"/>
+        </w:rPr>
+        <w:tab/>
+      </w:r>
+      <w:r>
+        <w:rPr>
+          <w:rFonts w:ascii="Garamond" w:eastAsia="Times New Roman" w:hAnsi="Garamond"/>
+          <w:b/>
+          <w:bCs/>
+          <w:color w:val="333333"/>
+          <w:sz w:val="24"/>
+          <w:szCs w:val="24"/>
+          <w:shd w:val="clear" w:color="auto" w:fill="FFFFFF"/>
+        </w:rPr>
+        <w:tab/>
+      </w:r>
+      <w:r>
+        <w:rPr>
+          <w:rFonts w:ascii="Garamond" w:eastAsia="Times New Roman" w:hAnsi="Garamond"/>
+          <w:b/>
+          <w:bCs/>
+          <w:color w:val="333333"/>
+          <w:sz w:val="24"/>
+          <w:szCs w:val="24"/>
+          <w:shd w:val="clear" w:color="auto" w:fill="FFFFFF"/>
+        </w:rPr>
+        <w:t xml:space="preserve">                                              </w:t>
+      </w:r>
+      <w:r>
+        <w:rPr>
+          <w:rFonts w:ascii="Garamond" w:eastAsia="Times New Roman" w:hAnsi="Garamond"/>
+          <w:b/>
+          <w:bCs/>
+          <w:color w:val="333333"/>
+          <w:sz w:val="24"/>
+          <w:szCs w:val="24"/>
+          <w:shd w:val="clear" w:color="auto" w:fill="FFFFFF"/>
+        </w:rPr>
+        <w:tab/>
+        <w:t>(B)</w:t>
+      </w:r>
+      <w:r>
+        <w:rPr>
+          <w:rFonts w:ascii="Garamond" w:eastAsia="Times New Roman" w:hAnsi="Garamond"/>
+          <w:b/>
+          <w:bCs/>
+          <w:color w:val="333333"/>
+          <w:sz w:val="24"/>
+          <w:szCs w:val="24"/>
+          <w:shd w:val="clear" w:color="auto" w:fill="FFFFFF"/>
+        </w:rPr>
+        <w:tab/>
+      </w:r>
+      <w:r>
+        <w:rPr>
+          <w:rFonts w:ascii="Garamond" w:eastAsia="Times New Roman" w:hAnsi="Garamond"/>
+          <w:b/>
+          <w:bCs/>
+          <w:color w:val="333333"/>
+          <w:sz w:val="24"/>
+          <w:szCs w:val="24"/>
+          <w:shd w:val="clear" w:color="auto" w:fill="FFFFFF"/>
+        </w:rPr>
+        <w:tab/>
+      </w:r>
+      <w:r>
+        <w:rPr>
+          <w:rFonts w:ascii="Garamond" w:eastAsia="Times New Roman" w:hAnsi="Garamond"/>
+          <w:b/>
+          <w:bCs/>
+          <w:color w:val="333333"/>
+          <w:sz w:val="24"/>
+          <w:szCs w:val="24"/>
+          <w:shd w:val="clear" w:color="auto" w:fill="FFFFFF"/>
+        </w:rPr>
+        <w:tab/>
+      </w:r>
+      <w:r>
+        <w:rPr>
+          <w:rFonts w:ascii="Garamond" w:eastAsia="Times New Roman" w:hAnsi="Garamond"/>
+          <w:b/>
+          <w:bCs/>
+          <w:color w:val="333333"/>
+          <w:sz w:val="24"/>
+          <w:szCs w:val="24"/>
+          <w:shd w:val="clear" w:color="auto" w:fill="FFFFFF"/>
+        </w:rPr>
+        <w:t xml:space="preserve">                           </w:t>
+      </w:r>
+      <w:r>
+        <w:rPr>
+          <w:rFonts w:ascii="Garamond" w:eastAsia="Times New Roman" w:hAnsi="Garamond"/>
+          <w:b/>
+          <w:bCs/>
+          <w:color w:val="333333"/>
+          <w:sz w:val="24"/>
+          <w:szCs w:val="24"/>
+          <w:shd w:val="clear" w:color="auto" w:fill="FFFFFF"/>
+        </w:rPr>
+        <w:tab/>
+        <w:t>(C)</w:t>
+      </w:r>
+    </w:p>
+    <w:p>
+      <w:pPr>
+        <w:spacing w:line="480" w:lineRule="auto"/>
+        <w:rPr>
+          <w:rFonts w:ascii="Garamond" w:hAnsi="Garamond" w:cstheme="minorHAnsi"/>
+          <w:b/>
+          <w:sz w:val="24"/>
+          <w:szCs w:val="24"/>
+        </w:rPr>
+        <w:sectPr>
+          <w:pgSz w:w="15840" w:h="12240" w:orient="landscape"/>
+          <w:pgMar w:top="1800" w:right="1440" w:bottom="1800" w:left="1440" w:header="720" w:footer="720" w:gutter="0"/>
+          <w:cols w:space="720"/>
+          <w:docGrid w:linePitch="360"/>
+        </w:sectPr>
+      </w:pPr>
+      <w:r>
+        <w:rPr>
+          <w:rFonts w:ascii="Garamond" w:eastAsia="Times New Roman" w:hAnsi="Garamond"/>
+          <w:b/>
+          <w:bCs/>
+          <w:color w:val="333333"/>
+          <w:sz w:val="24"/>
+          <w:szCs w:val="24"/>
+          <w:shd w:val="clear" w:color="auto" w:fill="FFFFFF"/>
+        </w:rPr>
+        <w:t xml:space="preserve">Fig S3: </w:t>
+      </w:r>
+      <w:r>
+        <w:rPr>
+          <w:rFonts w:ascii="Garamond" w:hAnsi="Garamond"/>
+          <w:b/>
+          <w:sz w:val="24"/>
+          <w:szCs w:val="24"/>
+        </w:rPr>
+        <w:t>As the level of spatial granularity increases, explanatory power increases and the distribution of the predicated values moves towards the actual distribution both in the center and the spread of the distributions.</w:t>
+      </w:r>
+      <w:r>
+        <w:rPr>
+          <w:rFonts w:ascii="Garamond" w:hAnsi="Garamond"/>
+          <w:sz w:val="24"/>
+          <w:szCs w:val="24"/>
+        </w:rPr>
+        <w:t xml:space="preserve">  </w:t>
+      </w:r>
+      <w:r>
+        <w:rPr>
+          <w:rFonts w:ascii="Garamond" w:hAnsi="Garamond"/>
+          <w:sz w:val="24"/>
+          <w:szCs w:val="24"/>
+        </w:rPr>
+        <w:t xml:space="preserve">Panels show, from left to right, </w:t>
+      </w:r>
+      <w:r>
+        <w:rPr>
+          <w:rFonts w:ascii="Garamond" w:hAnsi="Garamond"/>
+          <w:bCs/>
+          <w:color w:val="333333"/>
+          <w:sz w:val="24"/>
+          <w:szCs w:val="24"/>
+          <w:shd w:val="clear" w:color="auto" w:fill="FFFFFF"/>
+        </w:rPr>
+        <w:t xml:space="preserve">Density plots of actual and predicted value of HDDS at different spatial levels (A) Density plots of actual and predicted value of </w:t>
+      </w:r>
+      <w:proofErr w:type="spellStart"/>
+      <w:r>
+        <w:rPr>
+          <w:rFonts w:ascii="Garamond" w:hAnsi="Garamond"/>
+          <w:bCs/>
+          <w:color w:val="333333"/>
+          <w:sz w:val="24"/>
+          <w:szCs w:val="24"/>
+          <w:shd w:val="clear" w:color="auto" w:fill="FFFFFF"/>
+        </w:rPr>
+        <w:t>logFCS</w:t>
+      </w:r>
+      <w:proofErr w:type="spellEnd"/>
+      <w:r>
+        <w:rPr>
+          <w:rFonts w:ascii="Garamond" w:hAnsi="Garamond"/>
+          <w:bCs/>
+          <w:color w:val="333333"/>
+          <w:sz w:val="24"/>
+          <w:szCs w:val="24"/>
+          <w:shd w:val="clear" w:color="auto" w:fill="FFFFFF"/>
+        </w:rPr>
+        <w:t xml:space="preserve"> at different spatial levels (B) Density plots of actual and predicted value of </w:t>
+      </w:r>
+      <w:proofErr w:type="spellStart"/>
+      <w:r>
+        <w:rPr>
+          <w:rFonts w:ascii="Garamond" w:hAnsi="Garamond"/>
+          <w:bCs/>
+          <w:color w:val="333333"/>
+          <w:sz w:val="24"/>
+          <w:szCs w:val="24"/>
+          <w:shd w:val="clear" w:color="auto" w:fill="FFFFFF"/>
+        </w:rPr>
+        <w:t>rCSI</w:t>
+      </w:r>
+      <w:proofErr w:type="spellEnd"/>
+      <w:r>
+        <w:rPr>
+          <w:rFonts w:ascii="Garamond" w:hAnsi="Garamond"/>
+          <w:bCs/>
+          <w:color w:val="333333"/>
+          <w:sz w:val="24"/>
+          <w:szCs w:val="24"/>
+          <w:shd w:val="clear" w:color="auto" w:fill="FFFFFF"/>
+        </w:rPr>
+        <w:t xml:space="preserve"> at different spatial levels (C). </w:t>
+      </w:r>
+      <w:r>
+        <w:rPr>
+          <w:rFonts w:ascii="Garamond" w:hAnsi="Garamond"/>
+          <w:sz w:val="24"/>
+          <w:szCs w:val="24"/>
+        </w:rPr>
+        <w:t xml:space="preserve">The cluster level food security measure averages obtained from the household surveys are shown in red (labeled as “Actual”) as a comparison for our model predictions. Predicted values using variables at the IPC zone, TA and cluster level are shown in blue, purple, and yellow respectively. Prediction values using only the IPC value are shown in </w:t>
+      </w:r>
+      <w:r>
+        <w:rPr>
+          <w:rFonts w:ascii="Garamond" w:hAnsi="Garamond"/>
+          <w:sz w:val="24"/>
+          <w:szCs w:val="24"/>
+          <w:highlight w:val="yellow"/>
+        </w:rPr>
+        <w:t>green</w:t>
+      </w:r>
+      <w:r>
+        <w:rPr>
+          <w:rFonts w:ascii="Garamond" w:hAnsi="Garamond"/>
+          <w:sz w:val="24"/>
+          <w:szCs w:val="24"/>
+        </w:rPr>
+        <w:t xml:space="preserve"> </w:t>
+      </w:r>
+      <w:r>
+        <w:rPr>
+          <w:rFonts w:ascii="Garamond" w:hAnsi="Garamond"/>
+          <w:sz w:val="24"/>
+          <w:szCs w:val="24"/>
+          <w:highlight w:val="yellow"/>
+        </w:rPr>
+        <w:t>and are mostly clustered around the mean of the distribution</w:t>
+      </w:r>
+      <w:r>
+        <w:rPr>
+          <w:rFonts w:ascii="Garamond" w:hAnsi="Garamond"/>
+          <w:sz w:val="24"/>
+          <w:szCs w:val="24"/>
+        </w:rPr>
+        <w:t xml:space="preserve">. This prediction would leave out the clusters at the two extremes of the distribution.  </w:t>
+      </w:r>
+    </w:p>
+    <w:p>
+      <w:pPr>
+        <w:spacing w:line="480" w:lineRule="auto"/>
+        <w:rPr>
+          <w:rFonts w:ascii="Garamond" w:hAnsi="Garamond" w:cstheme="minorHAnsi"/>
+          <w:b/>
+          <w:sz w:val="24"/>
+          <w:szCs w:val="24"/>
+        </w:rPr>
+      </w:pPr>
+      <w:r>
+        <w:rPr>
+          <w:rFonts w:ascii="Garamond" w:hAnsi="Garamond" w:cstheme="minorHAnsi"/>
+          <w:b/>
+          <w:noProof/>
+          <w:sz w:val="24"/>
+          <w:szCs w:val="24"/>
+        </w:rPr>
+        <w:lastRenderedPageBreak/>
+        <w:drawing>
+          <wp:inline distT="0" distB="0" distL="0" distR="0">
+            <wp:extent cx="6083300" cy="7872382"/>
+            <wp:effectExtent l="0" t="0" r="0" b="0"/>
+            <wp:docPr id="7" name="Picture 7" descr="A close up of a map&#10;&#10;Description generated with very high confidence"/>
+            <wp:cNvGraphicFramePr>
+              <a:graphicFrameLocks xmlns:a="http://schemas.openxmlformats.org/drawingml/2006/main" noChangeAspect="1"/>
+            </wp:cNvGraphicFramePr>
+            <a:graphic xmlns:a="http://schemas.openxmlformats.org/drawingml/2006/main">
+              <a:graphicData uri="http://schemas.openxmlformats.org/drawingml/2006/picture">
+                <pic:pic xmlns:pic="http://schemas.openxmlformats.org/drawingml/2006/picture">
+                  <pic:nvPicPr>
+                    <pic:cNvPr id="7" name="figureS-4.jpg"/>
+                    <pic:cNvPicPr/>
+                  </pic:nvPicPr>
+                  <pic:blipFill>
+                    <a:blip r:embed="rId10" cstate="print">
+                      <a:extLst>
+                        <a:ext uri="{28A0092B-C50C-407E-A947-70E740481C1C}">
+                          <a14:useLocalDpi xmlns:a14="http://schemas.microsoft.com/office/drawing/2010/main" val="0"/>
+                        </a:ext>
+                      </a:extLst>
+                    </a:blip>
+                    <a:stretch>
+                      <a:fillRect/>
+                    </a:stretch>
+                  </pic:blipFill>
+                  <pic:spPr>
+                    <a:xfrm>
+                      <a:off x="0" y="0"/>
+                      <a:ext cx="6096513" cy="7889481"/>
                     </a:xfrm>
                     <a:prstGeom prst="rect">
                       <a:avLst/>
@@ -1461,369 +1915,60 @@
           </wp:inline>
         </w:drawing>
       </w:r>
+      <w:bookmarkStart w:id="0" w:name="_GoBack"/>
+      <w:bookmarkEnd w:id="0"/>
     </w:p>
     <w:p>
       <w:pPr>
         <w:spacing w:line="480" w:lineRule="auto"/>
         <w:rPr>
-          <w:rFonts w:ascii="Garamond" w:eastAsia="Times New Roman" w:hAnsi="Garamond"/>
-          <w:b/>
-          <w:bCs/>
-          <w:color w:val="333333"/>
-          <w:sz w:val="24"/>
-          <w:szCs w:val="24"/>
-          <w:shd w:val="clear" w:color="auto" w:fill="FFFFFF"/>
+          <w:rFonts w:ascii="Garamond" w:hAnsi="Garamond"/>
+          <w:sz w:val="24"/>
+          <w:szCs w:val="24"/>
         </w:rPr>
       </w:pPr>
       <w:r>
         <w:rPr>
-          <w:rFonts w:ascii="Garamond" w:eastAsia="Times New Roman" w:hAnsi="Garamond"/>
-          <w:b/>
-          <w:bCs/>
-          <w:color w:val="333333"/>
-          <w:sz w:val="24"/>
-          <w:szCs w:val="24"/>
-          <w:shd w:val="clear" w:color="auto" w:fill="FFFFFF"/>
-        </w:rPr>
-        <w:tab/>
-      </w:r>
-      <w:r>
-        <w:rPr>
-          <w:rFonts w:ascii="Garamond" w:eastAsia="Times New Roman" w:hAnsi="Garamond"/>
-          <w:b/>
-          <w:bCs/>
-          <w:color w:val="333333"/>
-          <w:sz w:val="24"/>
-          <w:szCs w:val="24"/>
-          <w:shd w:val="clear" w:color="auto" w:fill="FFFFFF"/>
-        </w:rPr>
-        <w:tab/>
-        <w:t>(A)</w:t>
-      </w:r>
-      <w:r>
-        <w:rPr>
-          <w:rFonts w:ascii="Garamond" w:eastAsia="Times New Roman" w:hAnsi="Garamond"/>
-          <w:b/>
-          <w:bCs/>
-          <w:color w:val="333333"/>
-          <w:sz w:val="24"/>
-          <w:szCs w:val="24"/>
-          <w:shd w:val="clear" w:color="auto" w:fill="FFFFFF"/>
-        </w:rPr>
-        <w:tab/>
-      </w:r>
-      <w:r>
-        <w:rPr>
-          <w:rFonts w:ascii="Garamond" w:eastAsia="Times New Roman" w:hAnsi="Garamond"/>
-          <w:b/>
-          <w:bCs/>
-          <w:color w:val="333333"/>
-          <w:sz w:val="24"/>
-          <w:szCs w:val="24"/>
-          <w:shd w:val="clear" w:color="auto" w:fill="FFFFFF"/>
-        </w:rPr>
-        <w:tab/>
-      </w:r>
-      <w:r>
-        <w:rPr>
-          <w:rFonts w:ascii="Garamond" w:eastAsia="Times New Roman" w:hAnsi="Garamond"/>
-          <w:b/>
-          <w:bCs/>
-          <w:color w:val="333333"/>
-          <w:sz w:val="24"/>
-          <w:szCs w:val="24"/>
-          <w:shd w:val="clear" w:color="auto" w:fill="FFFFFF"/>
-        </w:rPr>
-        <w:tab/>
-      </w:r>
-      <w:r>
-        <w:rPr>
-          <w:rFonts w:ascii="Garamond" w:eastAsia="Times New Roman" w:hAnsi="Garamond"/>
-          <w:b/>
-          <w:bCs/>
-          <w:color w:val="333333"/>
-          <w:sz w:val="24"/>
-          <w:szCs w:val="24"/>
-          <w:shd w:val="clear" w:color="auto" w:fill="FFFFFF"/>
-        </w:rPr>
-        <w:tab/>
-        <w:t>(B)</w:t>
-      </w:r>
-      <w:r>
-        <w:rPr>
-          <w:rFonts w:ascii="Garamond" w:eastAsia="Times New Roman" w:hAnsi="Garamond"/>
-          <w:b/>
-          <w:bCs/>
-          <w:color w:val="333333"/>
-          <w:sz w:val="24"/>
-          <w:szCs w:val="24"/>
-          <w:shd w:val="clear" w:color="auto" w:fill="FFFFFF"/>
-        </w:rPr>
-        <w:tab/>
-      </w:r>
-      <w:r>
-        <w:rPr>
-          <w:rFonts w:ascii="Garamond" w:eastAsia="Times New Roman" w:hAnsi="Garamond"/>
-          <w:b/>
-          <w:bCs/>
-          <w:color w:val="333333"/>
-          <w:sz w:val="24"/>
-          <w:szCs w:val="24"/>
-          <w:shd w:val="clear" w:color="auto" w:fill="FFFFFF"/>
-        </w:rPr>
-        <w:tab/>
-      </w:r>
-      <w:r>
-        <w:rPr>
-          <w:rFonts w:ascii="Garamond" w:eastAsia="Times New Roman" w:hAnsi="Garamond"/>
-          <w:b/>
-          <w:bCs/>
-          <w:color w:val="333333"/>
-          <w:sz w:val="24"/>
-          <w:szCs w:val="24"/>
-          <w:shd w:val="clear" w:color="auto" w:fill="FFFFFF"/>
-        </w:rPr>
-        <w:tab/>
-      </w:r>
-      <w:r>
-        <w:rPr>
-          <w:rFonts w:ascii="Garamond" w:eastAsia="Times New Roman" w:hAnsi="Garamond"/>
-          <w:b/>
-          <w:bCs/>
-          <w:color w:val="333333"/>
-          <w:sz w:val="24"/>
-          <w:szCs w:val="24"/>
-          <w:shd w:val="clear" w:color="auto" w:fill="FFFFFF"/>
-        </w:rPr>
-        <w:tab/>
-        <w:t>(C)</w:t>
-      </w:r>
-    </w:p>
-    <w:p>
-      <w:pPr>
-        <w:spacing w:line="480" w:lineRule="auto"/>
-        <w:rPr>
-          <w:rFonts w:ascii="Garamond" w:hAnsi="Garamond"/>
-          <w:bCs/>
-          <w:color w:val="333333"/>
-          <w:sz w:val="24"/>
-          <w:szCs w:val="24"/>
-          <w:shd w:val="clear" w:color="auto" w:fill="FFFFFF"/>
-        </w:rPr>
-      </w:pPr>
-      <w:r>
-        <w:rPr>
-          <w:rFonts w:ascii="Garamond" w:eastAsia="Times New Roman" w:hAnsi="Garamond"/>
-          <w:b/>
-          <w:bCs/>
-          <w:color w:val="333333"/>
-          <w:sz w:val="24"/>
-          <w:szCs w:val="24"/>
-          <w:shd w:val="clear" w:color="auto" w:fill="FFFFFF"/>
-        </w:rPr>
-        <w:t xml:space="preserve">Fig S3: </w:t>
-      </w:r>
-      <w:r>
-        <w:rPr>
-          <w:rFonts w:ascii="Garamond" w:hAnsi="Garamond"/>
-          <w:b/>
-          <w:sz w:val="24"/>
-          <w:szCs w:val="24"/>
-        </w:rPr>
-        <w:t>As the level of spatial granularity increases, explanatory power increases and the distribution of the predicated values moves towards the actual distribution both in the center and the spread of the distributions.</w:t>
-      </w:r>
-      <w:r>
-        <w:rPr>
-          <w:rFonts w:ascii="Garamond" w:hAnsi="Garamond"/>
-          <w:sz w:val="24"/>
-          <w:szCs w:val="24"/>
-        </w:rPr>
-        <w:t xml:space="preserve">  Panels show, from left to right, </w:t>
-      </w:r>
-      <w:r>
-        <w:rPr>
-          <w:rFonts w:ascii="Garamond" w:hAnsi="Garamond"/>
-          <w:bCs/>
-          <w:color w:val="333333"/>
-          <w:sz w:val="24"/>
-          <w:szCs w:val="24"/>
-          <w:shd w:val="clear" w:color="auto" w:fill="FFFFFF"/>
-        </w:rPr>
-        <w:t xml:space="preserve">Density plots of actual and predicted value of HDDS at different spatial levels (A) Density plots of actual and predicted value of </w:t>
-      </w:r>
-      <w:proofErr w:type="spellStart"/>
-      <w:r>
-        <w:rPr>
-          <w:rFonts w:ascii="Garamond" w:hAnsi="Garamond"/>
-          <w:bCs/>
-          <w:color w:val="333333"/>
-          <w:sz w:val="24"/>
-          <w:szCs w:val="24"/>
-          <w:shd w:val="clear" w:color="auto" w:fill="FFFFFF"/>
-        </w:rPr>
-        <w:t>logFCS</w:t>
-      </w:r>
-      <w:proofErr w:type="spellEnd"/>
-      <w:r>
-        <w:rPr>
-          <w:rFonts w:ascii="Garamond" w:hAnsi="Garamond"/>
-          <w:bCs/>
-          <w:color w:val="333333"/>
-          <w:sz w:val="24"/>
-          <w:szCs w:val="24"/>
-          <w:shd w:val="clear" w:color="auto" w:fill="FFFFFF"/>
-        </w:rPr>
-        <w:t xml:space="preserve"> at different spatial levels (B) Density plots of actual and predicted value of </w:t>
-      </w:r>
-      <w:proofErr w:type="spellStart"/>
-      <w:r>
-        <w:rPr>
-          <w:rFonts w:ascii="Garamond" w:hAnsi="Garamond"/>
-          <w:bCs/>
-          <w:color w:val="333333"/>
-          <w:sz w:val="24"/>
-          <w:szCs w:val="24"/>
-          <w:shd w:val="clear" w:color="auto" w:fill="FFFFFF"/>
-        </w:rPr>
-        <w:t>rCSI</w:t>
-      </w:r>
-      <w:proofErr w:type="spellEnd"/>
-      <w:r>
-        <w:rPr>
-          <w:rFonts w:ascii="Garamond" w:hAnsi="Garamond"/>
-          <w:bCs/>
-          <w:color w:val="333333"/>
-          <w:sz w:val="24"/>
-          <w:szCs w:val="24"/>
-          <w:shd w:val="clear" w:color="auto" w:fill="FFFFFF"/>
-        </w:rPr>
-        <w:t xml:space="preserve"> at different spatial levels (C). </w:t>
-      </w:r>
-      <w:r>
-        <w:rPr>
-          <w:rFonts w:ascii="Garamond" w:hAnsi="Garamond"/>
-          <w:sz w:val="24"/>
-          <w:szCs w:val="24"/>
-        </w:rPr>
-        <w:t xml:space="preserve">The cluster level food security measure averages obtained from the household surveys are shown in red (labeled as “Actual”) as a comparison for our model predictions. Predicted values using variables at the IPC zone, TA and cluster level are shown in blue, purple, and yellow respectively. Prediction values using only the IPC value are shown in dark green and are mostly clustered around the mean of the distribution. This prediction would leave out the clusters at the two extremes of the distribution.  </w:t>
-      </w:r>
-    </w:p>
-    <w:p>
-      <w:pPr>
-        <w:spacing w:line="480" w:lineRule="auto"/>
-        <w:rPr>
           <w:rFonts w:ascii="Garamond" w:hAnsi="Garamond" w:cstheme="minorHAnsi"/>
           <w:b/>
           <w:sz w:val="24"/>
           <w:szCs w:val="24"/>
         </w:rPr>
-      </w:pPr>
+        <w:lastRenderedPageBreak/>
+        <w:t xml:space="preserve">Fig S4: </w:t>
+      </w:r>
+      <w:r>
+        <w:rPr>
+          <w:rFonts w:ascii="Garamond" w:hAnsi="Garamond"/>
+          <w:b/>
+          <w:sz w:val="24"/>
+          <w:szCs w:val="24"/>
+        </w:rPr>
+        <w:t>We predict 2013 food security using only 2010 data, limiting both sample(s) to the most food insecure households and confirm that factors that affect food security do not substantially differ for the subset of the most insecure households.</w:t>
+      </w:r>
+      <w:r>
+        <w:rPr>
+          <w:rFonts w:ascii="Garamond" w:hAnsi="Garamond" w:cs="Calibri"/>
+        </w:rPr>
+        <w:t xml:space="preserve"> </w:t>
+      </w:r>
       <w:r>
         <w:rPr>
           <w:rFonts w:ascii="Garamond" w:hAnsi="Garamond" w:cstheme="minorHAnsi"/>
           <w:b/>
-          <w:noProof/>
-          <w:sz w:val="24"/>
-          <w:szCs w:val="24"/>
-        </w:rPr>
-        <w:lastRenderedPageBreak/>
-        <w:drawing>
-          <wp:inline distT="0" distB="0" distL="0" distR="0" wp14:anchorId="7241AFD8" wp14:editId="5D03D772">
-            <wp:extent cx="5998845" cy="6628765"/>
-            <wp:effectExtent l="0" t="0" r="0" b="635"/>
-            <wp:docPr id="5" name="Picture 5"/>
-            <wp:cNvGraphicFramePr>
-              <a:graphicFrameLocks xmlns:a="http://schemas.openxmlformats.org/drawingml/2006/main" noChangeAspect="1"/>
-            </wp:cNvGraphicFramePr>
-            <a:graphic xmlns:a="http://schemas.openxmlformats.org/drawingml/2006/main">
-              <a:graphicData uri="http://schemas.openxmlformats.org/drawingml/2006/picture">
-                <pic:pic xmlns:pic="http://schemas.openxmlformats.org/drawingml/2006/picture">
-                  <pic:nvPicPr>
-                    <pic:cNvPr id="5" name="Figure s4_version3.png"/>
-                    <pic:cNvPicPr/>
-                  </pic:nvPicPr>
-                  <pic:blipFill>
-                    <a:blip r:embed="rId10"/>
-                    <a:stretch>
-                      <a:fillRect/>
-                    </a:stretch>
-                  </pic:blipFill>
-                  <pic:spPr>
-                    <a:xfrm>
-                      <a:off x="0" y="0"/>
-                      <a:ext cx="5998845" cy="6628765"/>
-                    </a:xfrm>
-                    <a:prstGeom prst="rect">
-                      <a:avLst/>
-                    </a:prstGeom>
-                  </pic:spPr>
-                </pic:pic>
-              </a:graphicData>
-            </a:graphic>
-          </wp:inline>
-        </w:drawing>
-      </w:r>
-    </w:p>
-    <w:p>
-      <w:pPr>
-        <w:spacing w:line="480" w:lineRule="auto"/>
-        <w:rPr>
-          <w:rFonts w:ascii="Garamond" w:hAnsi="Garamond"/>
-          <w:sz w:val="24"/>
-          <w:szCs w:val="24"/>
-        </w:rPr>
-      </w:pPr>
+          <w:sz w:val="24"/>
+          <w:szCs w:val="24"/>
+        </w:rPr>
+        <w:t xml:space="preserve"> </w:t>
+      </w:r>
       <w:r>
         <w:rPr>
           <w:rFonts w:ascii="Garamond" w:hAnsi="Garamond" w:cstheme="minorHAnsi"/>
-          <w:b/>
-          <w:sz w:val="24"/>
-          <w:szCs w:val="24"/>
-        </w:rPr>
-        <w:t xml:space="preserve">Fig S4: </w:t>
-      </w:r>
-      <w:r>
-        <w:rPr>
-          <w:rFonts w:ascii="Garamond" w:hAnsi="Garamond"/>
-          <w:b/>
-          <w:sz w:val="24"/>
-          <w:szCs w:val="24"/>
-        </w:rPr>
-        <w:t>We predict 2013 food security using only 2010 data, limiting both sample(s) to the most food insecure households and confirm that factors that affect food security do not substantially differ for the subset of the most insecure households.</w:t>
-      </w:r>
-      <w:r>
-        <w:rPr>
-          <w:rFonts w:ascii="Garamond" w:hAnsi="Garamond" w:cs="Calibri"/>
-        </w:rPr>
-        <w:t xml:space="preserve"> </w:t>
-      </w:r>
-      <w:r>
-        <w:rPr>
-          <w:rFonts w:ascii="Garamond" w:hAnsi="Garamond" w:cstheme="minorHAnsi"/>
-          <w:b/>
-          <w:sz w:val="24"/>
-          <w:szCs w:val="24"/>
-        </w:rPr>
-        <w:t xml:space="preserve"> </w:t>
-      </w:r>
-      <w:r>
-        <w:rPr>
-          <w:rFonts w:ascii="Garamond" w:hAnsi="Garamond" w:cstheme="minorHAnsi"/>
           <w:sz w:val="24"/>
           <w:szCs w:val="24"/>
           <w:lang w:val="en"/>
         </w:rPr>
-        <w:t xml:space="preserve">The “tail” is defined by excluding the households that fall in the most food secure category of each </w:t>
-      </w:r>
-      <w:r>
-        <w:rPr>
-          <w:rFonts w:ascii="Garamond" w:hAnsi="Garamond" w:cstheme="minorHAnsi"/>
-          <w:sz w:val="24"/>
-          <w:szCs w:val="24"/>
-          <w:lang w:val="en"/>
-        </w:rPr>
-        <w:lastRenderedPageBreak/>
-        <w:t xml:space="preserve">food secure measures: </w:t>
+        <w:t xml:space="preserve">The “tail” is defined by excluding the households that fall in the most food secure category of each food secure measures: </w:t>
       </w:r>
       <w:proofErr w:type="spellStart"/>
       <w:r>
@@ -1934,13 +2079,12 @@
     <w:p>
       <w:pPr>
         <w:rPr>
-          <w:rFonts w:ascii="Garamond" w:hAnsi="Garamond"/>
-          <w:sz w:val="24"/>
-          <w:szCs w:val="24"/>
+          <w:rFonts w:ascii="Garamond" w:hAnsi="Garamond" w:hint="eastAsia"/>
+          <w:sz w:val="24"/>
+          <w:szCs w:val="24"/>
+          <w:lang w:eastAsia="zh-CN"/>
         </w:rPr>
       </w:pPr>
-      <w:bookmarkStart w:id="0" w:name="_GoBack"/>
-      <w:bookmarkEnd w:id="0"/>
     </w:p>
     <w:sectPr>
       <w:pgSz w:w="12240" w:h="15840"/>

</xml_diff>